<commit_message>
Improved help files for bootSELECT and permSELECT
</commit_message>
<xml_diff>
--- a/CaseStudies/Gillnets/TroutGillnet.docx
+++ b/CaseStudies/Gillnets/TroutGillnet.docx
@@ -58,7 +58,7 @@
         </w:numPr>
       </w:pPr>
       <w:r>
-        <w:t xml:space="preserve">Fitting five different shapes of selection curves to gillnet data</w:t>
+        <w:t xml:space="preserve">Fitting six different shapes of selection curves to gillnet data</w:t>
       </w:r>
     </w:p>
     <w:p>
@@ -103,22 +103,7 @@
         </w:numPr>
       </w:pPr>
       <w:r>
-        <w:t xml:space="preserve">Use of</w:t>
-      </w:r>
-      <w:r>
-        <w:t xml:space="preserve"> </w:t>
-      </w:r>
-      <w:r>
-        <w:rPr>
-          <w:rStyle w:val="VerbatimChar"/>
-        </w:rPr>
-        <w:t xml:space="preserve">x0=</w:t>
-      </w:r>
-      <w:r>
-        <w:t xml:space="preserve"> </w:t>
-      </w:r>
-      <w:r>
-        <w:t xml:space="preserve">to give required start values for the optimizer</w:t>
+        <w:t xml:space="preserve">Model selection using AIC</w:t>
       </w:r>
     </w:p>
     <w:p>
@@ -130,18 +115,6 @@
         </w:numPr>
       </w:pPr>
       <w:r>
-        <w:t xml:space="preserve">Model selection using AIC</w:t>
-      </w:r>
-    </w:p>
-    <w:p>
-      <w:pPr>
-        <w:pStyle w:val="Compact"/>
-        <w:numPr>
-          <w:ilvl w:val="0"/>
-          <w:numId w:val="1001"/>
-        </w:numPr>
-      </w:pPr>
-      <w:r>
         <w:t xml:space="preserve">Geometric similarity of selectivity curves</w:t>
       </w:r>
     </w:p>
@@ -732,19 +705,688 @@
         <w:rPr>
           <w:rStyle w:val="NormalTok"/>
         </w:rPr>
-        <w:t xml:space="preserve">Meshs,</w:t>
+        <w:t xml:space="preserve">Meshs) </w:t>
+      </w:r>
+      <w:r>
+        <w:br/>
+      </w:r>
+      <w:r>
+        <w:rPr>
+          <w:rStyle w:val="NormalTok"/>
+        </w:rPr>
+        <w:t xml:space="preserve">AIC1</w:t>
+      </w:r>
+      <w:r>
+        <w:rPr>
+          <w:rStyle w:val="OtherTok"/>
+        </w:rPr>
+        <w:t xml:space="preserve">=</w:t>
+      </w:r>
+      <w:r>
+        <w:rPr>
+          <w:rStyle w:val="FunctionTok"/>
+        </w:rPr>
+        <w:t xml:space="preserve">AIC</w:t>
+      </w:r>
+      <w:r>
+        <w:rPr>
+          <w:rStyle w:val="NormalTok"/>
+        </w:rPr>
+        <w:t xml:space="preserve">(SEL1,</w:t>
       </w:r>
       <w:r>
         <w:rPr>
           <w:rStyle w:val="AttributeTok"/>
         </w:rPr>
-        <w:t xml:space="preserve">x0=</w:t>
+        <w:t xml:space="preserve">type=</w:t>
+      </w:r>
+      <w:r>
+        <w:rPr>
+          <w:rStyle w:val="StringTok"/>
+        </w:rPr>
+        <w:t xml:space="preserve">"Poisson"</w:t>
+      </w:r>
+      <w:r>
+        <w:rPr>
+          <w:rStyle w:val="NormalTok"/>
+        </w:rPr>
+        <w:t xml:space="preserve">)</w:t>
+      </w:r>
+      <w:r>
+        <w:br/>
+      </w:r>
+      <w:r>
+        <w:br/>
+      </w:r>
+      <w:r>
+        <w:rPr>
+          <w:rStyle w:val="NormalTok"/>
+        </w:rPr>
+        <w:t xml:space="preserve">SEL2</w:t>
+      </w:r>
+      <w:r>
+        <w:rPr>
+          <w:rStyle w:val="OtherTok"/>
+        </w:rPr>
+        <w:t xml:space="preserve">=</w:t>
       </w:r>
       <w:r>
         <w:rPr>
           <w:rStyle w:val="FunctionTok"/>
         </w:rPr>
-        <w:t xml:space="preserve">c</w:t>
+        <w:t xml:space="preserve">SELECT</w:t>
+      </w:r>
+      <w:r>
+        <w:rPr>
+          <w:rStyle w:val="NormalTok"/>
+        </w:rPr>
+        <w:t xml:space="preserve">(Counts,Vars,</w:t>
+      </w:r>
+      <w:r>
+        <w:rPr>
+          <w:rStyle w:val="AttributeTok"/>
+        </w:rPr>
+        <w:t xml:space="preserve">dtype=</w:t>
+      </w:r>
+      <w:r>
+        <w:rPr>
+          <w:rStyle w:val="StringTok"/>
+        </w:rPr>
+        <w:t xml:space="preserve">"dc"</w:t>
+      </w:r>
+      <w:r>
+        <w:rPr>
+          <w:rStyle w:val="NormalTok"/>
+        </w:rPr>
+        <w:t xml:space="preserve">,</w:t>
+      </w:r>
+      <w:r>
+        <w:br/>
+      </w:r>
+      <w:r>
+        <w:rPr>
+          <w:rStyle w:val="AttributeTok"/>
+        </w:rPr>
+        <w:t xml:space="preserve">stype=</w:t>
+      </w:r>
+      <w:r>
+        <w:rPr>
+          <w:rStyle w:val="StringTok"/>
+        </w:rPr>
+        <w:t xml:space="preserve">"norm.sca"</w:t>
+      </w:r>
+      <w:r>
+        <w:rPr>
+          <w:rStyle w:val="NormalTok"/>
+        </w:rPr>
+        <w:t xml:space="preserve">,</w:t>
+      </w:r>
+      <w:r>
+        <w:rPr>
+          <w:rStyle w:val="AttributeTok"/>
+        </w:rPr>
+        <w:t xml:space="preserve">Meshsize=</w:t>
+      </w:r>
+      <w:r>
+        <w:rPr>
+          <w:rStyle w:val="NormalTok"/>
+        </w:rPr>
+        <w:t xml:space="preserve">Meshs) </w:t>
+      </w:r>
+      <w:r>
+        <w:br/>
+      </w:r>
+      <w:r>
+        <w:rPr>
+          <w:rStyle w:val="NormalTok"/>
+        </w:rPr>
+        <w:t xml:space="preserve">AIC2</w:t>
+      </w:r>
+      <w:r>
+        <w:rPr>
+          <w:rStyle w:val="OtherTok"/>
+        </w:rPr>
+        <w:t xml:space="preserve">=</w:t>
+      </w:r>
+      <w:r>
+        <w:rPr>
+          <w:rStyle w:val="FunctionTok"/>
+        </w:rPr>
+        <w:t xml:space="preserve">AIC</w:t>
+      </w:r>
+      <w:r>
+        <w:rPr>
+          <w:rStyle w:val="NormalTok"/>
+        </w:rPr>
+        <w:t xml:space="preserve">(SEL2,</w:t>
+      </w:r>
+      <w:r>
+        <w:rPr>
+          <w:rStyle w:val="AttributeTok"/>
+        </w:rPr>
+        <w:t xml:space="preserve">type=</w:t>
+      </w:r>
+      <w:r>
+        <w:rPr>
+          <w:rStyle w:val="StringTok"/>
+        </w:rPr>
+        <w:t xml:space="preserve">"Poisson"</w:t>
+      </w:r>
+      <w:r>
+        <w:rPr>
+          <w:rStyle w:val="NormalTok"/>
+        </w:rPr>
+        <w:t xml:space="preserve">)</w:t>
+      </w:r>
+      <w:r>
+        <w:br/>
+      </w:r>
+      <w:r>
+        <w:br/>
+      </w:r>
+      <w:r>
+        <w:rPr>
+          <w:rStyle w:val="NormalTok"/>
+        </w:rPr>
+        <w:t xml:space="preserve">SEL3</w:t>
+      </w:r>
+      <w:r>
+        <w:rPr>
+          <w:rStyle w:val="OtherTok"/>
+        </w:rPr>
+        <w:t xml:space="preserve">=</w:t>
+      </w:r>
+      <w:r>
+        <w:rPr>
+          <w:rStyle w:val="FunctionTok"/>
+        </w:rPr>
+        <w:t xml:space="preserve">SELECT</w:t>
+      </w:r>
+      <w:r>
+        <w:rPr>
+          <w:rStyle w:val="NormalTok"/>
+        </w:rPr>
+        <w:t xml:space="preserve">(Counts,Vars,</w:t>
+      </w:r>
+      <w:r>
+        <w:rPr>
+          <w:rStyle w:val="AttributeTok"/>
+        </w:rPr>
+        <w:t xml:space="preserve">dtype=</w:t>
+      </w:r>
+      <w:r>
+        <w:rPr>
+          <w:rStyle w:val="StringTok"/>
+        </w:rPr>
+        <w:t xml:space="preserve">"dc"</w:t>
+      </w:r>
+      <w:r>
+        <w:rPr>
+          <w:rStyle w:val="NormalTok"/>
+        </w:rPr>
+        <w:t xml:space="preserve">, </w:t>
+      </w:r>
+      <w:r>
+        <w:rPr>
+          <w:rStyle w:val="AttributeTok"/>
+        </w:rPr>
+        <w:t xml:space="preserve">stype=</w:t>
+      </w:r>
+      <w:r>
+        <w:rPr>
+          <w:rStyle w:val="StringTok"/>
+        </w:rPr>
+        <w:t xml:space="preserve">"gamma"</w:t>
+      </w:r>
+      <w:r>
+        <w:rPr>
+          <w:rStyle w:val="NormalTok"/>
+        </w:rPr>
+        <w:t xml:space="preserve">,</w:t>
+      </w:r>
+      <w:r>
+        <w:rPr>
+          <w:rStyle w:val="AttributeTok"/>
+        </w:rPr>
+        <w:t xml:space="preserve">Meshsize=</w:t>
+      </w:r>
+      <w:r>
+        <w:rPr>
+          <w:rStyle w:val="NormalTok"/>
+        </w:rPr>
+        <w:t xml:space="preserve">Meshs)</w:t>
+      </w:r>
+      <w:r>
+        <w:br/>
+      </w:r>
+      <w:r>
+        <w:rPr>
+          <w:rStyle w:val="NormalTok"/>
+        </w:rPr>
+        <w:t xml:space="preserve">AIC3</w:t>
+      </w:r>
+      <w:r>
+        <w:rPr>
+          <w:rStyle w:val="OtherTok"/>
+        </w:rPr>
+        <w:t xml:space="preserve">=</w:t>
+      </w:r>
+      <w:r>
+        <w:rPr>
+          <w:rStyle w:val="FunctionTok"/>
+        </w:rPr>
+        <w:t xml:space="preserve">AIC</w:t>
+      </w:r>
+      <w:r>
+        <w:rPr>
+          <w:rStyle w:val="NormalTok"/>
+        </w:rPr>
+        <w:t xml:space="preserve">(SEL3,</w:t>
+      </w:r>
+      <w:r>
+        <w:rPr>
+          <w:rStyle w:val="AttributeTok"/>
+        </w:rPr>
+        <w:t xml:space="preserve">type=</w:t>
+      </w:r>
+      <w:r>
+        <w:rPr>
+          <w:rStyle w:val="StringTok"/>
+        </w:rPr>
+        <w:t xml:space="preserve">"Poisson"</w:t>
+      </w:r>
+      <w:r>
+        <w:rPr>
+          <w:rStyle w:val="NormalTok"/>
+        </w:rPr>
+        <w:t xml:space="preserve">)</w:t>
+      </w:r>
+      <w:r>
+        <w:br/>
+      </w:r>
+      <w:r>
+        <w:br/>
+      </w:r>
+      <w:r>
+        <w:rPr>
+          <w:rStyle w:val="NormalTok"/>
+        </w:rPr>
+        <w:t xml:space="preserve">SEL4</w:t>
+      </w:r>
+      <w:r>
+        <w:rPr>
+          <w:rStyle w:val="OtherTok"/>
+        </w:rPr>
+        <w:t xml:space="preserve">=</w:t>
+      </w:r>
+      <w:r>
+        <w:rPr>
+          <w:rStyle w:val="FunctionTok"/>
+        </w:rPr>
+        <w:t xml:space="preserve">SELECT</w:t>
+      </w:r>
+      <w:r>
+        <w:rPr>
+          <w:rStyle w:val="NormalTok"/>
+        </w:rPr>
+        <w:t xml:space="preserve">(Counts,Vars,</w:t>
+      </w:r>
+      <w:r>
+        <w:rPr>
+          <w:rStyle w:val="AttributeTok"/>
+        </w:rPr>
+        <w:t xml:space="preserve">dtype=</w:t>
+      </w:r>
+      <w:r>
+        <w:rPr>
+          <w:rStyle w:val="StringTok"/>
+        </w:rPr>
+        <w:t xml:space="preserve">"dc"</w:t>
+      </w:r>
+      <w:r>
+        <w:rPr>
+          <w:rStyle w:val="NormalTok"/>
+        </w:rPr>
+        <w:t xml:space="preserve">, </w:t>
+      </w:r>
+      <w:r>
+        <w:rPr>
+          <w:rStyle w:val="AttributeTok"/>
+        </w:rPr>
+        <w:t xml:space="preserve">stype=</w:t>
+      </w:r>
+      <w:r>
+        <w:rPr>
+          <w:rStyle w:val="StringTok"/>
+        </w:rPr>
+        <w:t xml:space="preserve">"lognorm"</w:t>
+      </w:r>
+      <w:r>
+        <w:rPr>
+          <w:rStyle w:val="NormalTok"/>
+        </w:rPr>
+        <w:t xml:space="preserve">,</w:t>
+      </w:r>
+      <w:r>
+        <w:rPr>
+          <w:rStyle w:val="AttributeTok"/>
+        </w:rPr>
+        <w:t xml:space="preserve">Meshsize=</w:t>
+      </w:r>
+      <w:r>
+        <w:rPr>
+          <w:rStyle w:val="NormalTok"/>
+        </w:rPr>
+        <w:t xml:space="preserve">Meshs)</w:t>
+      </w:r>
+      <w:r>
+        <w:br/>
+      </w:r>
+      <w:r>
+        <w:rPr>
+          <w:rStyle w:val="NormalTok"/>
+        </w:rPr>
+        <w:t xml:space="preserve">AIC4</w:t>
+      </w:r>
+      <w:r>
+        <w:rPr>
+          <w:rStyle w:val="OtherTok"/>
+        </w:rPr>
+        <w:t xml:space="preserve">=</w:t>
+      </w:r>
+      <w:r>
+        <w:rPr>
+          <w:rStyle w:val="FunctionTok"/>
+        </w:rPr>
+        <w:t xml:space="preserve">AIC</w:t>
+      </w:r>
+      <w:r>
+        <w:rPr>
+          <w:rStyle w:val="NormalTok"/>
+        </w:rPr>
+        <w:t xml:space="preserve">(SEL4,</w:t>
+      </w:r>
+      <w:r>
+        <w:rPr>
+          <w:rStyle w:val="AttributeTok"/>
+        </w:rPr>
+        <w:t xml:space="preserve">type=</w:t>
+      </w:r>
+      <w:r>
+        <w:rPr>
+          <w:rStyle w:val="StringTok"/>
+        </w:rPr>
+        <w:t xml:space="preserve">"Poisson"</w:t>
+      </w:r>
+      <w:r>
+        <w:rPr>
+          <w:rStyle w:val="NormalTok"/>
+        </w:rPr>
+        <w:t xml:space="preserve">)</w:t>
+      </w:r>
+      <w:r>
+        <w:br/>
+      </w:r>
+      <w:r>
+        <w:br/>
+      </w:r>
+      <w:r>
+        <w:rPr>
+          <w:rStyle w:val="NormalTok"/>
+        </w:rPr>
+        <w:t xml:space="preserve">SEL5</w:t>
+      </w:r>
+      <w:r>
+        <w:rPr>
+          <w:rStyle w:val="OtherTok"/>
+        </w:rPr>
+        <w:t xml:space="preserve">=</w:t>
+      </w:r>
+      <w:r>
+        <w:rPr>
+          <w:rStyle w:val="FunctionTok"/>
+        </w:rPr>
+        <w:t xml:space="preserve">SELECT</w:t>
+      </w:r>
+      <w:r>
+        <w:rPr>
+          <w:rStyle w:val="NormalTok"/>
+        </w:rPr>
+        <w:t xml:space="preserve">(Counts,Vars,</w:t>
+      </w:r>
+      <w:r>
+        <w:rPr>
+          <w:rStyle w:val="AttributeTok"/>
+        </w:rPr>
+        <w:t xml:space="preserve">dtype=</w:t>
+      </w:r>
+      <w:r>
+        <w:rPr>
+          <w:rStyle w:val="StringTok"/>
+        </w:rPr>
+        <w:t xml:space="preserve">"dc"</w:t>
+      </w:r>
+      <w:r>
+        <w:rPr>
+          <w:rStyle w:val="NormalTok"/>
+        </w:rPr>
+        <w:t xml:space="preserve">,</w:t>
+      </w:r>
+      <w:r>
+        <w:br/>
+      </w:r>
+      <w:r>
+        <w:rPr>
+          <w:rStyle w:val="AttributeTok"/>
+        </w:rPr>
+        <w:t xml:space="preserve">stype=</w:t>
+      </w:r>
+      <w:r>
+        <w:rPr>
+          <w:rStyle w:val="StringTok"/>
+        </w:rPr>
+        <w:t xml:space="preserve">"binorm.sca"</w:t>
+      </w:r>
+      <w:r>
+        <w:rPr>
+          <w:rStyle w:val="NormalTok"/>
+        </w:rPr>
+        <w:t xml:space="preserve">,</w:t>
+      </w:r>
+      <w:r>
+        <w:rPr>
+          <w:rStyle w:val="AttributeTok"/>
+        </w:rPr>
+        <w:t xml:space="preserve">Meshsize=</w:t>
+      </w:r>
+      <w:r>
+        <w:rPr>
+          <w:rStyle w:val="NormalTok"/>
+        </w:rPr>
+        <w:t xml:space="preserve">Meshs)</w:t>
+      </w:r>
+      <w:r>
+        <w:br/>
+      </w:r>
+      <w:r>
+        <w:rPr>
+          <w:rStyle w:val="NormalTok"/>
+        </w:rPr>
+        <w:t xml:space="preserve">AIC5</w:t>
+      </w:r>
+      <w:r>
+        <w:rPr>
+          <w:rStyle w:val="OtherTok"/>
+        </w:rPr>
+        <w:t xml:space="preserve">=</w:t>
+      </w:r>
+      <w:r>
+        <w:rPr>
+          <w:rStyle w:val="FunctionTok"/>
+        </w:rPr>
+        <w:t xml:space="preserve">AIC</w:t>
+      </w:r>
+      <w:r>
+        <w:rPr>
+          <w:rStyle w:val="NormalTok"/>
+        </w:rPr>
+        <w:t xml:space="preserve">(SEL5,</w:t>
+      </w:r>
+      <w:r>
+        <w:rPr>
+          <w:rStyle w:val="AttributeTok"/>
+        </w:rPr>
+        <w:t xml:space="preserve">type=</w:t>
+      </w:r>
+      <w:r>
+        <w:rPr>
+          <w:rStyle w:val="StringTok"/>
+        </w:rPr>
+        <w:t xml:space="preserve">"Poisson"</w:t>
+      </w:r>
+      <w:r>
+        <w:rPr>
+          <w:rStyle w:val="NormalTok"/>
+        </w:rPr>
+        <w:t xml:space="preserve">)</w:t>
+      </w:r>
+      <w:r>
+        <w:br/>
+      </w:r>
+      <w:r>
+        <w:br/>
+      </w:r>
+      <w:r>
+        <w:rPr>
+          <w:rStyle w:val="NormalTok"/>
+        </w:rPr>
+        <w:t xml:space="preserve">SEL6</w:t>
+      </w:r>
+      <w:r>
+        <w:rPr>
+          <w:rStyle w:val="OtherTok"/>
+        </w:rPr>
+        <w:t xml:space="preserve">=</w:t>
+      </w:r>
+      <w:r>
+        <w:rPr>
+          <w:rStyle w:val="FunctionTok"/>
+        </w:rPr>
+        <w:t xml:space="preserve">SELECT</w:t>
+      </w:r>
+      <w:r>
+        <w:rPr>
+          <w:rStyle w:val="NormalTok"/>
+        </w:rPr>
+        <w:t xml:space="preserve">(Counts,Vars,</w:t>
+      </w:r>
+      <w:r>
+        <w:rPr>
+          <w:rStyle w:val="AttributeTok"/>
+        </w:rPr>
+        <w:t xml:space="preserve">dtype=</w:t>
+      </w:r>
+      <w:r>
+        <w:rPr>
+          <w:rStyle w:val="StringTok"/>
+        </w:rPr>
+        <w:t xml:space="preserve">"dc"</w:t>
+      </w:r>
+      <w:r>
+        <w:rPr>
+          <w:rStyle w:val="NormalTok"/>
+        </w:rPr>
+        <w:t xml:space="preserve">,</w:t>
+      </w:r>
+      <w:r>
+        <w:br/>
+      </w:r>
+      <w:r>
+        <w:rPr>
+          <w:rStyle w:val="AttributeTok"/>
+        </w:rPr>
+        <w:t xml:space="preserve">stype=</w:t>
+      </w:r>
+      <w:r>
+        <w:rPr>
+          <w:rStyle w:val="StringTok"/>
+        </w:rPr>
+        <w:t xml:space="preserve">"bilognorm"</w:t>
+      </w:r>
+      <w:r>
+        <w:rPr>
+          <w:rStyle w:val="NormalTok"/>
+        </w:rPr>
+        <w:t xml:space="preserve">,</w:t>
+      </w:r>
+      <w:r>
+        <w:rPr>
+          <w:rStyle w:val="AttributeTok"/>
+        </w:rPr>
+        <w:t xml:space="preserve">Meshsize=</w:t>
+      </w:r>
+      <w:r>
+        <w:rPr>
+          <w:rStyle w:val="NormalTok"/>
+        </w:rPr>
+        <w:t xml:space="preserve">Meshs)</w:t>
+      </w:r>
+      <w:r>
+        <w:br/>
+      </w:r>
+      <w:r>
+        <w:rPr>
+          <w:rStyle w:val="NormalTok"/>
+        </w:rPr>
+        <w:t xml:space="preserve">AIC6</w:t>
+      </w:r>
+      <w:r>
+        <w:rPr>
+          <w:rStyle w:val="OtherTok"/>
+        </w:rPr>
+        <w:t xml:space="preserve">=</w:t>
+      </w:r>
+      <w:r>
+        <w:rPr>
+          <w:rStyle w:val="FunctionTok"/>
+        </w:rPr>
+        <w:t xml:space="preserve">AIC</w:t>
+      </w:r>
+      <w:r>
+        <w:rPr>
+          <w:rStyle w:val="NormalTok"/>
+        </w:rPr>
+        <w:t xml:space="preserve">(SEL6,</w:t>
+      </w:r>
+      <w:r>
+        <w:rPr>
+          <w:rStyle w:val="AttributeTok"/>
+        </w:rPr>
+        <w:t xml:space="preserve">type=</w:t>
+      </w:r>
+      <w:r>
+        <w:rPr>
+          <w:rStyle w:val="StringTok"/>
+        </w:rPr>
+        <w:t xml:space="preserve">"Poisson"</w:t>
+      </w:r>
+      <w:r>
+        <w:rPr>
+          <w:rStyle w:val="NormalTok"/>
+        </w:rPr>
+        <w:t xml:space="preserve">)</w:t>
+      </w:r>
+      <w:r>
+        <w:br/>
+      </w:r>
+      <w:r>
+        <w:br/>
+      </w:r>
+      <w:r>
+        <w:rPr>
+          <w:rStyle w:val="FunctionTok"/>
+        </w:rPr>
+        <w:t xml:space="preserve">cat</w:t>
       </w:r>
       <w:r>
         <w:rPr>
@@ -754,1001 +1396,8 @@
       </w:r>
       <w:r>
         <w:rPr>
-          <w:rStyle w:val="DecValTok"/>
-        </w:rPr>
-        <w:t xml:space="preserve">500</w:t>
-      </w:r>
-      <w:r>
-        <w:rPr>
-          <w:rStyle w:val="NormalTok"/>
-        </w:rPr>
-        <w:t xml:space="preserve">,</w:t>
-      </w:r>
-      <w:r>
-        <w:rPr>
-          <w:rStyle w:val="DecValTok"/>
-        </w:rPr>
-        <w:t xml:space="preserve">50</w:t>
-      </w:r>
-      <w:r>
-        <w:rPr>
-          <w:rStyle w:val="NormalTok"/>
-        </w:rPr>
-        <w:t xml:space="preserve">)) </w:t>
-      </w:r>
-      <w:r>
-        <w:br/>
-      </w:r>
-      <w:r>
-        <w:rPr>
-          <w:rStyle w:val="NormalTok"/>
-        </w:rPr>
-        <w:t xml:space="preserve">AIC1</w:t>
-      </w:r>
-      <w:r>
-        <w:rPr>
-          <w:rStyle w:val="OtherTok"/>
-        </w:rPr>
-        <w:t xml:space="preserve">=</w:t>
-      </w:r>
-      <w:r>
-        <w:rPr>
-          <w:rStyle w:val="FunctionTok"/>
-        </w:rPr>
-        <w:t xml:space="preserve">AIC</w:t>
-      </w:r>
-      <w:r>
-        <w:rPr>
-          <w:rStyle w:val="NormalTok"/>
-        </w:rPr>
-        <w:t xml:space="preserve">(SEL1,</w:t>
-      </w:r>
-      <w:r>
-        <w:rPr>
-          <w:rStyle w:val="AttributeTok"/>
-        </w:rPr>
-        <w:t xml:space="preserve">type=</w:t>
-      </w:r>
-      <w:r>
-        <w:rPr>
           <w:rStyle w:val="StringTok"/>
         </w:rPr>
-        <w:t xml:space="preserve">"Poisson"</w:t>
-      </w:r>
-      <w:r>
-        <w:rPr>
-          <w:rStyle w:val="NormalTok"/>
-        </w:rPr>
-        <w:t xml:space="preserve">)</w:t>
-      </w:r>
-      <w:r>
-        <w:br/>
-      </w:r>
-      <w:r>
-        <w:br/>
-      </w:r>
-      <w:r>
-        <w:rPr>
-          <w:rStyle w:val="NormalTok"/>
-        </w:rPr>
-        <w:t xml:space="preserve">SEL2</w:t>
-      </w:r>
-      <w:r>
-        <w:rPr>
-          <w:rStyle w:val="OtherTok"/>
-        </w:rPr>
-        <w:t xml:space="preserve">=</w:t>
-      </w:r>
-      <w:r>
-        <w:rPr>
-          <w:rStyle w:val="FunctionTok"/>
-        </w:rPr>
-        <w:t xml:space="preserve">SELECT</w:t>
-      </w:r>
-      <w:r>
-        <w:rPr>
-          <w:rStyle w:val="NormalTok"/>
-        </w:rPr>
-        <w:t xml:space="preserve">(Counts,Vars,</w:t>
-      </w:r>
-      <w:r>
-        <w:rPr>
-          <w:rStyle w:val="AttributeTok"/>
-        </w:rPr>
-        <w:t xml:space="preserve">dtype=</w:t>
-      </w:r>
-      <w:r>
-        <w:rPr>
-          <w:rStyle w:val="StringTok"/>
-        </w:rPr>
-        <w:t xml:space="preserve">"dc"</w:t>
-      </w:r>
-      <w:r>
-        <w:rPr>
-          <w:rStyle w:val="NormalTok"/>
-        </w:rPr>
-        <w:t xml:space="preserve">,</w:t>
-      </w:r>
-      <w:r>
-        <w:br/>
-      </w:r>
-      <w:r>
-        <w:rPr>
-          <w:rStyle w:val="AttributeTok"/>
-        </w:rPr>
-        <w:t xml:space="preserve">stype=</w:t>
-      </w:r>
-      <w:r>
-        <w:rPr>
-          <w:rStyle w:val="StringTok"/>
-        </w:rPr>
-        <w:t xml:space="preserve">"norm.sca"</w:t>
-      </w:r>
-      <w:r>
-        <w:rPr>
-          <w:rStyle w:val="NormalTok"/>
-        </w:rPr>
-        <w:t xml:space="preserve">,</w:t>
-      </w:r>
-      <w:r>
-        <w:rPr>
-          <w:rStyle w:val="AttributeTok"/>
-        </w:rPr>
-        <w:t xml:space="preserve">Meshsize=</w:t>
-      </w:r>
-      <w:r>
-        <w:rPr>
-          <w:rStyle w:val="NormalTok"/>
-        </w:rPr>
-        <w:t xml:space="preserve">Meshs,</w:t>
-      </w:r>
-      <w:r>
-        <w:rPr>
-          <w:rStyle w:val="AttributeTok"/>
-        </w:rPr>
-        <w:t xml:space="preserve">x0=</w:t>
-      </w:r>
-      <w:r>
-        <w:rPr>
-          <w:rStyle w:val="FunctionTok"/>
-        </w:rPr>
-        <w:t xml:space="preserve">c</w:t>
-      </w:r>
-      <w:r>
-        <w:rPr>
-          <w:rStyle w:val="NormalTok"/>
-        </w:rPr>
-        <w:t xml:space="preserve">(</w:t>
-      </w:r>
-      <w:r>
-        <w:rPr>
-          <w:rStyle w:val="DecValTok"/>
-        </w:rPr>
-        <w:t xml:space="preserve">500</w:t>
-      </w:r>
-      <w:r>
-        <w:rPr>
-          <w:rStyle w:val="NormalTok"/>
-        </w:rPr>
-        <w:t xml:space="preserve">,</w:t>
-      </w:r>
-      <w:r>
-        <w:rPr>
-          <w:rStyle w:val="DecValTok"/>
-        </w:rPr>
-        <w:t xml:space="preserve">50</w:t>
-      </w:r>
-      <w:r>
-        <w:rPr>
-          <w:rStyle w:val="NormalTok"/>
-        </w:rPr>
-        <w:t xml:space="preserve">)) </w:t>
-      </w:r>
-      <w:r>
-        <w:br/>
-      </w:r>
-      <w:r>
-        <w:rPr>
-          <w:rStyle w:val="NormalTok"/>
-        </w:rPr>
-        <w:t xml:space="preserve">AIC2</w:t>
-      </w:r>
-      <w:r>
-        <w:rPr>
-          <w:rStyle w:val="OtherTok"/>
-        </w:rPr>
-        <w:t xml:space="preserve">=</w:t>
-      </w:r>
-      <w:r>
-        <w:rPr>
-          <w:rStyle w:val="FunctionTok"/>
-        </w:rPr>
-        <w:t xml:space="preserve">AIC</w:t>
-      </w:r>
-      <w:r>
-        <w:rPr>
-          <w:rStyle w:val="NormalTok"/>
-        </w:rPr>
-        <w:t xml:space="preserve">(SEL2,</w:t>
-      </w:r>
-      <w:r>
-        <w:rPr>
-          <w:rStyle w:val="AttributeTok"/>
-        </w:rPr>
-        <w:t xml:space="preserve">type=</w:t>
-      </w:r>
-      <w:r>
-        <w:rPr>
-          <w:rStyle w:val="StringTok"/>
-        </w:rPr>
-        <w:t xml:space="preserve">"Poisson"</w:t>
-      </w:r>
-      <w:r>
-        <w:rPr>
-          <w:rStyle w:val="NormalTok"/>
-        </w:rPr>
-        <w:t xml:space="preserve">)</w:t>
-      </w:r>
-      <w:r>
-        <w:br/>
-      </w:r>
-      <w:r>
-        <w:br/>
-      </w:r>
-      <w:r>
-        <w:rPr>
-          <w:rStyle w:val="NormalTok"/>
-        </w:rPr>
-        <w:t xml:space="preserve">SEL3</w:t>
-      </w:r>
-      <w:r>
-        <w:rPr>
-          <w:rStyle w:val="OtherTok"/>
-        </w:rPr>
-        <w:t xml:space="preserve">=</w:t>
-      </w:r>
-      <w:r>
-        <w:rPr>
-          <w:rStyle w:val="FunctionTok"/>
-        </w:rPr>
-        <w:t xml:space="preserve">SELECT</w:t>
-      </w:r>
-      <w:r>
-        <w:rPr>
-          <w:rStyle w:val="NormalTok"/>
-        </w:rPr>
-        <w:t xml:space="preserve">(Counts,Vars,</w:t>
-      </w:r>
-      <w:r>
-        <w:rPr>
-          <w:rStyle w:val="AttributeTok"/>
-        </w:rPr>
-        <w:t xml:space="preserve">dtype=</w:t>
-      </w:r>
-      <w:r>
-        <w:rPr>
-          <w:rStyle w:val="StringTok"/>
-        </w:rPr>
-        <w:t xml:space="preserve">"dc"</w:t>
-      </w:r>
-      <w:r>
-        <w:rPr>
-          <w:rStyle w:val="NormalTok"/>
-        </w:rPr>
-        <w:t xml:space="preserve">, </w:t>
-      </w:r>
-      <w:r>
-        <w:rPr>
-          <w:rStyle w:val="AttributeTok"/>
-        </w:rPr>
-        <w:t xml:space="preserve">stype=</w:t>
-      </w:r>
-      <w:r>
-        <w:rPr>
-          <w:rStyle w:val="StringTok"/>
-        </w:rPr>
-        <w:t xml:space="preserve">"gamma"</w:t>
-      </w:r>
-      <w:r>
-        <w:rPr>
-          <w:rStyle w:val="NormalTok"/>
-        </w:rPr>
-        <w:t xml:space="preserve">,</w:t>
-      </w:r>
-      <w:r>
-        <w:rPr>
-          <w:rStyle w:val="AttributeTok"/>
-        </w:rPr>
-        <w:t xml:space="preserve">Meshsize=</w:t>
-      </w:r>
-      <w:r>
-        <w:rPr>
-          <w:rStyle w:val="NormalTok"/>
-        </w:rPr>
-        <w:t xml:space="preserve">Meshs,</w:t>
-      </w:r>
-      <w:r>
-        <w:rPr>
-          <w:rStyle w:val="AttributeTok"/>
-        </w:rPr>
-        <w:t xml:space="preserve">x0=</w:t>
-      </w:r>
-      <w:r>
-        <w:rPr>
-          <w:rStyle w:val="FunctionTok"/>
-        </w:rPr>
-        <w:t xml:space="preserve">c</w:t>
-      </w:r>
-      <w:r>
-        <w:rPr>
-          <w:rStyle w:val="NormalTok"/>
-        </w:rPr>
-        <w:t xml:space="preserve">(</w:t>
-      </w:r>
-      <w:r>
-        <w:rPr>
-          <w:rStyle w:val="DecValTok"/>
-        </w:rPr>
-        <w:t xml:space="preserve">50</w:t>
-      </w:r>
-      <w:r>
-        <w:rPr>
-          <w:rStyle w:val="NormalTok"/>
-        </w:rPr>
-        <w:t xml:space="preserve">,</w:t>
-      </w:r>
-      <w:r>
-        <w:rPr>
-          <w:rStyle w:val="DecValTok"/>
-        </w:rPr>
-        <w:t xml:space="preserve">10</w:t>
-      </w:r>
-      <w:r>
-        <w:rPr>
-          <w:rStyle w:val="NormalTok"/>
-        </w:rPr>
-        <w:t xml:space="preserve">))</w:t>
-      </w:r>
-      <w:r>
-        <w:br/>
-      </w:r>
-      <w:r>
-        <w:rPr>
-          <w:rStyle w:val="NormalTok"/>
-        </w:rPr>
-        <w:t xml:space="preserve">AIC3</w:t>
-      </w:r>
-      <w:r>
-        <w:rPr>
-          <w:rStyle w:val="OtherTok"/>
-        </w:rPr>
-        <w:t xml:space="preserve">=</w:t>
-      </w:r>
-      <w:r>
-        <w:rPr>
-          <w:rStyle w:val="FunctionTok"/>
-        </w:rPr>
-        <w:t xml:space="preserve">AIC</w:t>
-      </w:r>
-      <w:r>
-        <w:rPr>
-          <w:rStyle w:val="NormalTok"/>
-        </w:rPr>
-        <w:t xml:space="preserve">(SEL3,</w:t>
-      </w:r>
-      <w:r>
-        <w:rPr>
-          <w:rStyle w:val="AttributeTok"/>
-        </w:rPr>
-        <w:t xml:space="preserve">type=</w:t>
-      </w:r>
-      <w:r>
-        <w:rPr>
-          <w:rStyle w:val="StringTok"/>
-        </w:rPr>
-        <w:t xml:space="preserve">"Poisson"</w:t>
-      </w:r>
-      <w:r>
-        <w:rPr>
-          <w:rStyle w:val="NormalTok"/>
-        </w:rPr>
-        <w:t xml:space="preserve">)</w:t>
-      </w:r>
-      <w:r>
-        <w:br/>
-      </w:r>
-      <w:r>
-        <w:br/>
-      </w:r>
-      <w:r>
-        <w:rPr>
-          <w:rStyle w:val="NormalTok"/>
-        </w:rPr>
-        <w:t xml:space="preserve">SEL4</w:t>
-      </w:r>
-      <w:r>
-        <w:rPr>
-          <w:rStyle w:val="OtherTok"/>
-        </w:rPr>
-        <w:t xml:space="preserve">=</w:t>
-      </w:r>
-      <w:r>
-        <w:rPr>
-          <w:rStyle w:val="FunctionTok"/>
-        </w:rPr>
-        <w:t xml:space="preserve">SELECT</w:t>
-      </w:r>
-      <w:r>
-        <w:rPr>
-          <w:rStyle w:val="NormalTok"/>
-        </w:rPr>
-        <w:t xml:space="preserve">(Counts,Vars,</w:t>
-      </w:r>
-      <w:r>
-        <w:rPr>
-          <w:rStyle w:val="AttributeTok"/>
-        </w:rPr>
-        <w:t xml:space="preserve">dtype=</w:t>
-      </w:r>
-      <w:r>
-        <w:rPr>
-          <w:rStyle w:val="StringTok"/>
-        </w:rPr>
-        <w:t xml:space="preserve">"dc"</w:t>
-      </w:r>
-      <w:r>
-        <w:rPr>
-          <w:rStyle w:val="NormalTok"/>
-        </w:rPr>
-        <w:t xml:space="preserve">, </w:t>
-      </w:r>
-      <w:r>
-        <w:rPr>
-          <w:rStyle w:val="AttributeTok"/>
-        </w:rPr>
-        <w:t xml:space="preserve">stype=</w:t>
-      </w:r>
-      <w:r>
-        <w:rPr>
-          <w:rStyle w:val="StringTok"/>
-        </w:rPr>
-        <w:t xml:space="preserve">"lognorm"</w:t>
-      </w:r>
-      <w:r>
-        <w:rPr>
-          <w:rStyle w:val="NormalTok"/>
-        </w:rPr>
-        <w:t xml:space="preserve">,</w:t>
-      </w:r>
-      <w:r>
-        <w:rPr>
-          <w:rStyle w:val="AttributeTok"/>
-        </w:rPr>
-        <w:t xml:space="preserve">Meshsize=</w:t>
-      </w:r>
-      <w:r>
-        <w:rPr>
-          <w:rStyle w:val="NormalTok"/>
-        </w:rPr>
-        <w:t xml:space="preserve">Meshs,</w:t>
-      </w:r>
-      <w:r>
-        <w:rPr>
-          <w:rStyle w:val="AttributeTok"/>
-        </w:rPr>
-        <w:t xml:space="preserve">x0=</w:t>
-      </w:r>
-      <w:r>
-        <w:rPr>
-          <w:rStyle w:val="FunctionTok"/>
-        </w:rPr>
-        <w:t xml:space="preserve">c</w:t>
-      </w:r>
-      <w:r>
-        <w:rPr>
-          <w:rStyle w:val="NormalTok"/>
-        </w:rPr>
-        <w:t xml:space="preserve">(</w:t>
-      </w:r>
-      <w:r>
-        <w:rPr>
-          <w:rStyle w:val="DecValTok"/>
-        </w:rPr>
-        <w:t xml:space="preserve">6</w:t>
-      </w:r>
-      <w:r>
-        <w:rPr>
-          <w:rStyle w:val="NormalTok"/>
-        </w:rPr>
-        <w:t xml:space="preserve">,</w:t>
-      </w:r>
-      <w:r>
-        <w:rPr>
-          <w:rStyle w:val="FloatTok"/>
-        </w:rPr>
-        <w:t xml:space="preserve">0.2</w:t>
-      </w:r>
-      <w:r>
-        <w:rPr>
-          <w:rStyle w:val="NormalTok"/>
-        </w:rPr>
-        <w:t xml:space="preserve">))</w:t>
-      </w:r>
-      <w:r>
-        <w:br/>
-      </w:r>
-      <w:r>
-        <w:rPr>
-          <w:rStyle w:val="NormalTok"/>
-        </w:rPr>
-        <w:t xml:space="preserve">AIC4</w:t>
-      </w:r>
-      <w:r>
-        <w:rPr>
-          <w:rStyle w:val="OtherTok"/>
-        </w:rPr>
-        <w:t xml:space="preserve">=</w:t>
-      </w:r>
-      <w:r>
-        <w:rPr>
-          <w:rStyle w:val="FunctionTok"/>
-        </w:rPr>
-        <w:t xml:space="preserve">AIC</w:t>
-      </w:r>
-      <w:r>
-        <w:rPr>
-          <w:rStyle w:val="NormalTok"/>
-        </w:rPr>
-        <w:t xml:space="preserve">(SEL4,</w:t>
-      </w:r>
-      <w:r>
-        <w:rPr>
-          <w:rStyle w:val="AttributeTok"/>
-        </w:rPr>
-        <w:t xml:space="preserve">type=</w:t>
-      </w:r>
-      <w:r>
-        <w:rPr>
-          <w:rStyle w:val="StringTok"/>
-        </w:rPr>
-        <w:t xml:space="preserve">"Poisson"</w:t>
-      </w:r>
-      <w:r>
-        <w:rPr>
-          <w:rStyle w:val="NormalTok"/>
-        </w:rPr>
-        <w:t xml:space="preserve">)</w:t>
-      </w:r>
-      <w:r>
-        <w:br/>
-      </w:r>
-      <w:r>
-        <w:br/>
-      </w:r>
-      <w:r>
-        <w:rPr>
-          <w:rStyle w:val="NormalTok"/>
-        </w:rPr>
-        <w:t xml:space="preserve">SEL5</w:t>
-      </w:r>
-      <w:r>
-        <w:rPr>
-          <w:rStyle w:val="OtherTok"/>
-        </w:rPr>
-        <w:t xml:space="preserve">=</w:t>
-      </w:r>
-      <w:r>
-        <w:rPr>
-          <w:rStyle w:val="FunctionTok"/>
-        </w:rPr>
-        <w:t xml:space="preserve">SELECT</w:t>
-      </w:r>
-      <w:r>
-        <w:rPr>
-          <w:rStyle w:val="NormalTok"/>
-        </w:rPr>
-        <w:t xml:space="preserve">(Counts,Vars,</w:t>
-      </w:r>
-      <w:r>
-        <w:rPr>
-          <w:rStyle w:val="AttributeTok"/>
-        </w:rPr>
-        <w:t xml:space="preserve">dtype=</w:t>
-      </w:r>
-      <w:r>
-        <w:rPr>
-          <w:rStyle w:val="StringTok"/>
-        </w:rPr>
-        <w:t xml:space="preserve">"dc"</w:t>
-      </w:r>
-      <w:r>
-        <w:rPr>
-          <w:rStyle w:val="NormalTok"/>
-        </w:rPr>
-        <w:t xml:space="preserve">,</w:t>
-      </w:r>
-      <w:r>
-        <w:br/>
-      </w:r>
-      <w:r>
-        <w:rPr>
-          <w:rStyle w:val="AttributeTok"/>
-        </w:rPr>
-        <w:t xml:space="preserve">stype=</w:t>
-      </w:r>
-      <w:r>
-        <w:rPr>
-          <w:rStyle w:val="StringTok"/>
-        </w:rPr>
-        <w:t xml:space="preserve">"binorm.sca"</w:t>
-      </w:r>
-      <w:r>
-        <w:rPr>
-          <w:rStyle w:val="NormalTok"/>
-        </w:rPr>
-        <w:t xml:space="preserve">,</w:t>
-      </w:r>
-      <w:r>
-        <w:rPr>
-          <w:rStyle w:val="AttributeTok"/>
-        </w:rPr>
-        <w:t xml:space="preserve">Meshsize=</w:t>
-      </w:r>
-      <w:r>
-        <w:rPr>
-          <w:rStyle w:val="NormalTok"/>
-        </w:rPr>
-        <w:t xml:space="preserve">Meshs,</w:t>
-      </w:r>
-      <w:r>
-        <w:rPr>
-          <w:rStyle w:val="AttributeTok"/>
-        </w:rPr>
-        <w:t xml:space="preserve">x0=</w:t>
-      </w:r>
-      <w:r>
-        <w:rPr>
-          <w:rStyle w:val="FunctionTok"/>
-        </w:rPr>
-        <w:t xml:space="preserve">c</w:t>
-      </w:r>
-      <w:r>
-        <w:rPr>
-          <w:rStyle w:val="NormalTok"/>
-        </w:rPr>
-        <w:t xml:space="preserve">(</w:t>
-      </w:r>
-      <w:r>
-        <w:rPr>
-          <w:rStyle w:val="DecValTok"/>
-        </w:rPr>
-        <w:t xml:space="preserve">500</w:t>
-      </w:r>
-      <w:r>
-        <w:rPr>
-          <w:rStyle w:val="NormalTok"/>
-        </w:rPr>
-        <w:t xml:space="preserve">,</w:t>
-      </w:r>
-      <w:r>
-        <w:rPr>
-          <w:rStyle w:val="DecValTok"/>
-        </w:rPr>
-        <w:t xml:space="preserve">50</w:t>
-      </w:r>
-      <w:r>
-        <w:rPr>
-          <w:rStyle w:val="NormalTok"/>
-        </w:rPr>
-        <w:t xml:space="preserve">,</w:t>
-      </w:r>
-      <w:r>
-        <w:rPr>
-          <w:rStyle w:val="DecValTok"/>
-        </w:rPr>
-        <w:t xml:space="preserve">600</w:t>
-      </w:r>
-      <w:r>
-        <w:rPr>
-          <w:rStyle w:val="NormalTok"/>
-        </w:rPr>
-        <w:t xml:space="preserve">,</w:t>
-      </w:r>
-      <w:r>
-        <w:rPr>
-          <w:rStyle w:val="DecValTok"/>
-        </w:rPr>
-        <w:t xml:space="preserve">50</w:t>
-      </w:r>
-      <w:r>
-        <w:rPr>
-          <w:rStyle w:val="NormalTok"/>
-        </w:rPr>
-        <w:t xml:space="preserve">,</w:t>
-      </w:r>
-      <w:r>
-        <w:rPr>
-          <w:rStyle w:val="DecValTok"/>
-        </w:rPr>
-        <w:t xml:space="preserve">0</w:t>
-      </w:r>
-      <w:r>
-        <w:rPr>
-          <w:rStyle w:val="NormalTok"/>
-        </w:rPr>
-        <w:t xml:space="preserve">))</w:t>
-      </w:r>
-      <w:r>
-        <w:br/>
-      </w:r>
-      <w:r>
-        <w:rPr>
-          <w:rStyle w:val="NormalTok"/>
-        </w:rPr>
-        <w:t xml:space="preserve">AIC5</w:t>
-      </w:r>
-      <w:r>
-        <w:rPr>
-          <w:rStyle w:val="OtherTok"/>
-        </w:rPr>
-        <w:t xml:space="preserve">=</w:t>
-      </w:r>
-      <w:r>
-        <w:rPr>
-          <w:rStyle w:val="FunctionTok"/>
-        </w:rPr>
-        <w:t xml:space="preserve">AIC</w:t>
-      </w:r>
-      <w:r>
-        <w:rPr>
-          <w:rStyle w:val="NormalTok"/>
-        </w:rPr>
-        <w:t xml:space="preserve">(SEL5,</w:t>
-      </w:r>
-      <w:r>
-        <w:rPr>
-          <w:rStyle w:val="AttributeTok"/>
-        </w:rPr>
-        <w:t xml:space="preserve">type=</w:t>
-      </w:r>
-      <w:r>
-        <w:rPr>
-          <w:rStyle w:val="StringTok"/>
-        </w:rPr>
-        <w:t xml:space="preserve">"Poisson"</w:t>
-      </w:r>
-      <w:r>
-        <w:rPr>
-          <w:rStyle w:val="NormalTok"/>
-        </w:rPr>
-        <w:t xml:space="preserve">)</w:t>
-      </w:r>
-      <w:r>
-        <w:br/>
-      </w:r>
-      <w:r>
-        <w:br/>
-      </w:r>
-      <w:r>
-        <w:rPr>
-          <w:rStyle w:val="NormalTok"/>
-        </w:rPr>
-        <w:t xml:space="preserve">SEL6</w:t>
-      </w:r>
-      <w:r>
-        <w:rPr>
-          <w:rStyle w:val="OtherTok"/>
-        </w:rPr>
-        <w:t xml:space="preserve">=</w:t>
-      </w:r>
-      <w:r>
-        <w:rPr>
-          <w:rStyle w:val="FunctionTok"/>
-        </w:rPr>
-        <w:t xml:space="preserve">SELECT</w:t>
-      </w:r>
-      <w:r>
-        <w:rPr>
-          <w:rStyle w:val="NormalTok"/>
-        </w:rPr>
-        <w:t xml:space="preserve">(Counts,Vars,</w:t>
-      </w:r>
-      <w:r>
-        <w:rPr>
-          <w:rStyle w:val="AttributeTok"/>
-        </w:rPr>
-        <w:t xml:space="preserve">dtype=</w:t>
-      </w:r>
-      <w:r>
-        <w:rPr>
-          <w:rStyle w:val="StringTok"/>
-        </w:rPr>
-        <w:t xml:space="preserve">"dc"</w:t>
-      </w:r>
-      <w:r>
-        <w:rPr>
-          <w:rStyle w:val="NormalTok"/>
-        </w:rPr>
-        <w:t xml:space="preserve">,</w:t>
-      </w:r>
-      <w:r>
-        <w:br/>
-      </w:r>
-      <w:r>
-        <w:rPr>
-          <w:rStyle w:val="AttributeTok"/>
-        </w:rPr>
-        <w:t xml:space="preserve">stype=</w:t>
-      </w:r>
-      <w:r>
-        <w:rPr>
-          <w:rStyle w:val="StringTok"/>
-        </w:rPr>
-        <w:t xml:space="preserve">"bilognorm"</w:t>
-      </w:r>
-      <w:r>
-        <w:rPr>
-          <w:rStyle w:val="NormalTok"/>
-        </w:rPr>
-        <w:t xml:space="preserve">,</w:t>
-      </w:r>
-      <w:r>
-        <w:rPr>
-          <w:rStyle w:val="AttributeTok"/>
-        </w:rPr>
-        <w:t xml:space="preserve">Meshsize=</w:t>
-      </w:r>
-      <w:r>
-        <w:rPr>
-          <w:rStyle w:val="NormalTok"/>
-        </w:rPr>
-        <w:t xml:space="preserve">Meshs,</w:t>
-      </w:r>
-      <w:r>
-        <w:rPr>
-          <w:rStyle w:val="AttributeTok"/>
-        </w:rPr>
-        <w:t xml:space="preserve">x0=</w:t>
-      </w:r>
-      <w:r>
-        <w:rPr>
-          <w:rStyle w:val="FunctionTok"/>
-        </w:rPr>
-        <w:t xml:space="preserve">c</w:t>
-      </w:r>
-      <w:r>
-        <w:rPr>
-          <w:rStyle w:val="NormalTok"/>
-        </w:rPr>
-        <w:t xml:space="preserve">(</w:t>
-      </w:r>
-      <w:r>
-        <w:rPr>
-          <w:rStyle w:val="FloatTok"/>
-        </w:rPr>
-        <w:t xml:space="preserve">6.2</w:t>
-      </w:r>
-      <w:r>
-        <w:rPr>
-          <w:rStyle w:val="NormalTok"/>
-        </w:rPr>
-        <w:t xml:space="preserve">,</w:t>
-      </w:r>
-      <w:r>
-        <w:rPr>
-          <w:rStyle w:val="FloatTok"/>
-        </w:rPr>
-        <w:t xml:space="preserve">0.1</w:t>
-      </w:r>
-      <w:r>
-        <w:rPr>
-          <w:rStyle w:val="NormalTok"/>
-        </w:rPr>
-        <w:t xml:space="preserve">,</w:t>
-      </w:r>
-      <w:r>
-        <w:rPr>
-          <w:rStyle w:val="FloatTok"/>
-        </w:rPr>
-        <w:t xml:space="preserve">6.5</w:t>
-      </w:r>
-      <w:r>
-        <w:rPr>
-          <w:rStyle w:val="NormalTok"/>
-        </w:rPr>
-        <w:t xml:space="preserve">,</w:t>
-      </w:r>
-      <w:r>
-        <w:rPr>
-          <w:rStyle w:val="FloatTok"/>
-        </w:rPr>
-        <w:t xml:space="preserve">0.1</w:t>
-      </w:r>
-      <w:r>
-        <w:rPr>
-          <w:rStyle w:val="NormalTok"/>
-        </w:rPr>
-        <w:t xml:space="preserve">,</w:t>
-      </w:r>
-      <w:r>
-        <w:rPr>
-          <w:rStyle w:val="DecValTok"/>
-        </w:rPr>
-        <w:t xml:space="preserve">0</w:t>
-      </w:r>
-      <w:r>
-        <w:rPr>
-          <w:rStyle w:val="NormalTok"/>
-        </w:rPr>
-        <w:t xml:space="preserve">))</w:t>
-      </w:r>
-      <w:r>
-        <w:br/>
-      </w:r>
-      <w:r>
-        <w:rPr>
-          <w:rStyle w:val="NormalTok"/>
-        </w:rPr>
-        <w:t xml:space="preserve">AIC6</w:t>
-      </w:r>
-      <w:r>
-        <w:rPr>
-          <w:rStyle w:val="OtherTok"/>
-        </w:rPr>
-        <w:t xml:space="preserve">=</w:t>
-      </w:r>
-      <w:r>
-        <w:rPr>
-          <w:rStyle w:val="FunctionTok"/>
-        </w:rPr>
-        <w:t xml:space="preserve">AIC</w:t>
-      </w:r>
-      <w:r>
-        <w:rPr>
-          <w:rStyle w:val="NormalTok"/>
-        </w:rPr>
-        <w:t xml:space="preserve">(SEL6,</w:t>
-      </w:r>
-      <w:r>
-        <w:rPr>
-          <w:rStyle w:val="AttributeTok"/>
-        </w:rPr>
-        <w:t xml:space="preserve">type=</w:t>
-      </w:r>
-      <w:r>
-        <w:rPr>
-          <w:rStyle w:val="StringTok"/>
-        </w:rPr>
-        <w:t xml:space="preserve">"Poisson"</w:t>
-      </w:r>
-      <w:r>
-        <w:rPr>
-          <w:rStyle w:val="NormalTok"/>
-        </w:rPr>
-        <w:t xml:space="preserve">)</w:t>
-      </w:r>
-      <w:r>
-        <w:br/>
-      </w:r>
-      <w:r>
-        <w:br/>
-      </w:r>
-      <w:r>
-        <w:rPr>
-          <w:rStyle w:val="FunctionTok"/>
-        </w:rPr>
-        <w:t xml:space="preserve">cat</w:t>
-      </w:r>
-      <w:r>
-        <w:rPr>
-          <w:rStyle w:val="NormalTok"/>
-        </w:rPr>
-        <w:t xml:space="preserve">(</w:t>
-      </w:r>
-      <w:r>
-        <w:rPr>
-          <w:rStyle w:val="StringTok"/>
-        </w:rPr>
         <w:t xml:space="preserve">"Poisson AICs are"</w:t>
       </w:r>
       <w:r>
@@ -1766,7 +1415,7 @@
         <w:rPr>
           <w:rStyle w:val="VerbatimChar"/>
         </w:rPr>
-        <w:t xml:space="preserve">## Poisson AICs are 468.151 480.6302 465.346 458.6767 412.8643 417.2718</w:t>
+        <w:t xml:space="preserve">## Poisson AICs are 468.151 480.6302 465.346 458.6767 412.8644 417.2675</w:t>
       </w:r>
     </w:p>
     <w:p>
@@ -1892,7 +1541,7 @@
         <w:rPr>
           <w:rStyle w:val="VerbatimChar"/>
         </w:rPr>
-        <w:t xml:space="preserve">## -212.74398 -136.47456  -98.71324    5.00000  282.94911 </w:t>
+        <w:t xml:space="preserve">## -212.74398 -136.47462  -98.71324    5.00000  282.94924 </w:t>
       </w:r>
       <w:r>
         <w:br/>
@@ -1919,7 +1568,7 @@
         <w:rPr>
           <w:rStyle w:val="VerbatimChar"/>
         </w:rPr>
-        <w:t xml:space="preserve">##     75.522642     80.594716     67.000000      1.127204      1.202906</w:t>
+        <w:t xml:space="preserve">##     75.522764     80.552213     67.000000      1.127205      1.202272</w:t>
       </w:r>
     </w:p>
     <w:p>
@@ -2025,13 +1674,21 @@
       </w:r>
     </w:p>
     <w:bookmarkEnd w:id="27"/>
-    <w:bookmarkStart w:id="31" w:name="plot-the-fitted-selection-curves"/>
+    <w:bookmarkStart w:id="31" w:name="plot-the-master-selection-curve"/>
     <w:p>
       <w:pPr>
         <w:pStyle w:val="Heading3"/>
       </w:pPr>
       <w:r>
-        <w:t xml:space="preserve">Plot the fitted selection curves</w:t>
+        <w:t xml:space="preserve">Plot the master selection curve</w:t>
+      </w:r>
+    </w:p>
+    <w:p>
+      <w:pPr>
+        <w:pStyle w:val="FirstParagraph"/>
+      </w:pPr>
+      <w:r>
+        <w:t xml:space="preserve">Due to geometric similarity, for each mesh size the selection curve scales (as a function of length) in proportion to mesh size, so the master curve describes selectivity for all mesh sizes.</w:t>
       </w:r>
     </w:p>
     <w:p>
@@ -2419,20 +2076,6 @@
         </w:drawing>
       </w:r>
     </w:p>
-    <w:p>
-      <w:pPr>
-        <w:pStyle w:val="BodyText"/>
-      </w:pPr>
-      <w:r>
-        <w:t xml:space="preserve">Note the geometric similarity of the curves, with each curve scaling in</w:t>
-      </w:r>
-      <w:r>
-        <w:t xml:space="preserve"> </w:t>
-      </w:r>
-      <w:r>
-        <w:t xml:space="preserve">proportion to mesh size.</w:t>
-      </w:r>
-    </w:p>
     <w:bookmarkEnd w:id="31"/>
     <w:bookmarkEnd w:id="32"/>
     <w:sectPr/>
@@ -2541,6 +2184,109 @@
       </w:pPr>
     </w:lvl>
   </w:abstractNum>
+  <w:abstractNum w:abstractNumId="991">
+    <w:nsid w:val="0000A991"/>
+    <w:multiLevelType w:val="multilevel"/>
+    <w:lvl w:ilvl="0">
+      <w:numFmt w:val="bullet"/>
+      <w:lvlText w:val=""/>
+      <w:lvlJc w:val="left"/>
+      <w:pPr>
+        <w:ind w:left="720" w:hanging="360"/>
+      </w:pPr>
+      <w:rPr>
+        <w:rFonts w:ascii="Symbol" w:hAnsi="Symbol" w:cs="Symbol" w:hint="default"/>
+      </w:rPr>
+    </w:lvl>
+    <w:lvl w:ilvl="1">
+      <w:numFmt w:val="bullet"/>
+      <w:lvlText w:val="o"/>
+      <w:lvlJc w:val="left"/>
+      <w:pPr>
+        <w:ind w:left="1440" w:hanging="360"/>
+      </w:pPr>
+      <w:rPr>
+        <w:rFonts w:ascii="Courier New" w:hAnsi="Courier New" w:cs="Courier New" w:hint="default"/>
+      </w:rPr>
+    </w:lvl>
+    <w:lvl w:ilvl="2">
+      <w:numFmt w:val="bullet"/>
+      <w:lvlText w:val=""/>
+      <w:lvlJc w:val="left"/>
+      <w:pPr>
+        <w:ind w:left="2160" w:hanging="360"/>
+      </w:pPr>
+      <w:rPr>
+        <w:rFonts w:ascii="Wingdings" w:hAnsi="Wingdings" w:cs="Wingdings" w:hint="default"/>
+      </w:rPr>
+    </w:lvl>
+    <w:lvl w:ilvl="3">
+      <w:numFmt w:val="bullet"/>
+      <w:lvlText w:val=""/>
+      <w:lvlJc w:val="left"/>
+      <w:pPr>
+        <w:ind w:left="2880" w:hanging="360"/>
+      </w:pPr>
+      <w:rPr>
+        <w:rFonts w:ascii="Symbol" w:hAnsi="Symbol" w:cs="Symbol" w:hint="default"/>
+      </w:rPr>
+    </w:lvl>
+    <w:lvl w:ilvl="4">
+      <w:numFmt w:val="bullet"/>
+      <w:lvlText w:val="o"/>
+      <w:lvlJc w:val="left"/>
+      <w:pPr>
+        <w:ind w:left="3600" w:hanging="360"/>
+      </w:pPr>
+      <w:rPr>
+        <w:rFonts w:ascii="Courier New" w:hAnsi="Courier New" w:cs="Courier New" w:hint="default"/>
+      </w:rPr>
+    </w:lvl>
+    <w:lvl w:ilvl="5">
+      <w:numFmt w:val="bullet"/>
+      <w:lvlText w:val=""/>
+      <w:lvlJc w:val="left"/>
+      <w:pPr>
+        <w:ind w:left="4320" w:hanging="360"/>
+      </w:pPr>
+      <w:rPr>
+        <w:rFonts w:ascii="Wingdings" w:hAnsi="Wingdings" w:cs="Wingdings" w:hint="default"/>
+      </w:rPr>
+    </w:lvl>
+    <w:lvl w:ilvl="6">
+      <w:numFmt w:val="bullet"/>
+      <w:lvlText w:val=""/>
+      <w:lvlJc w:val="left"/>
+      <w:pPr>
+        <w:ind w:left="5040" w:hanging="360"/>
+      </w:pPr>
+      <w:rPr>
+        <w:rFonts w:ascii="Symbol" w:hAnsi="Symbol" w:cs="Symbol" w:hint="default"/>
+      </w:rPr>
+    </w:lvl>
+    <w:lvl w:ilvl="7">
+      <w:numFmt w:val="bullet"/>
+      <w:lvlText w:val="o"/>
+      <w:lvlJc w:val="left"/>
+      <w:pPr>
+        <w:ind w:left="5760" w:hanging="360"/>
+      </w:pPr>
+      <w:rPr>
+        <w:rFonts w:ascii="Courier New" w:hAnsi="Courier New" w:cs="Courier New" w:hint="default"/>
+      </w:rPr>
+    </w:lvl>
+    <w:lvl w:ilvl="8">
+      <w:numFmt w:val="bullet"/>
+      <w:lvlText w:val=""/>
+      <w:lvlJc w:val="left"/>
+      <w:pPr>
+        <w:ind w:left="6480" w:hanging="360"/>
+      </w:pPr>
+      <w:rPr>
+        <w:rFonts w:ascii="Wingdings" w:hAnsi="Wingdings" w:cs="Wingdings" w:hint="default"/>
+      </w:rPr>
+    </w:lvl>
+  </w:abstractNum>
   <w:abstractNum w:abstractNumId="99411">
     <w:nsid w:val="00A99411"/>
     <w:multiLevelType w:val="multilevel"/>
@@ -2630,34 +2376,7 @@
     <w:abstractNumId w:val="990"/>
   </w:num>
   <w:num w:numId="1001">
-    <w:abstractNumId w:val="99411"/>
-    <w:lvlOverride w:ilvl="0">
-      <w:startOverride w:val="1"/>
-    </w:lvlOverride>
-    <w:lvlOverride w:ilvl="1">
-      <w:startOverride w:val="1"/>
-    </w:lvlOverride>
-    <w:lvlOverride w:ilvl="2">
-      <w:startOverride w:val="1"/>
-    </w:lvlOverride>
-    <w:lvlOverride w:ilvl="3">
-      <w:startOverride w:val="1"/>
-    </w:lvlOverride>
-    <w:lvlOverride w:ilvl="4">
-      <w:startOverride w:val="1"/>
-    </w:lvlOverride>
-    <w:lvlOverride w:ilvl="5">
-      <w:startOverride w:val="1"/>
-    </w:lvlOverride>
-    <w:lvlOverride w:ilvl="6">
-      <w:startOverride w:val="1"/>
-    </w:lvlOverride>
-    <w:lvlOverride w:ilvl="7">
-      <w:startOverride w:val="1"/>
-    </w:lvlOverride>
-    <w:lvlOverride w:ilvl="8">
-      <w:startOverride w:val="1"/>
-    </w:lvlOverride>
+    <w:abstractNumId w:val="991"/>
   </w:num>
   <w:num w:numId="1002">
     <w:abstractNumId w:val="99411"/>

</xml_diff>